<commit_message>
odpowiedzi + wersja PDF
</commit_message>
<xml_diff>
--- a/2/odpowiedzi_zadania_wstepne.docx
+++ b/2/odpowiedzi_zadania_wstepne.docx
@@ -9,6 +9,7 @@
           <w:rFonts w:ascii="Times New Roman" w:hAnsi="Times New Roman" w:cs="Times New Roman"/>
           <w:sz w:val="24"/>
           <w:szCs w:val="24"/>
+          <w:u w:val="single"/>
         </w:rPr>
       </w:pPr>
       <w:r>
@@ -33,11 +34,42 @@
       <w:r>
         <w:rPr>
           <w:rFonts w:ascii="Times New Roman" w:hAnsi="Times New Roman" w:cs="Times New Roman"/>
-          <w:b/>
-          <w:sz w:val="24"/>
-          <w:szCs w:val="24"/>
-        </w:rPr>
-        <w:t>Pytanie 2.:</w:t>
+          <w:sz w:val="24"/>
+          <w:szCs w:val="24"/>
+        </w:rPr>
+        <w:t>We</w:t>
+      </w:r>
+      <w:r>
+        <w:rPr>
+          <w:rFonts w:ascii="Times New Roman" w:hAnsi="Times New Roman" w:cs="Times New Roman"/>
+          <w:sz w:val="24"/>
+          <w:szCs w:val="24"/>
+        </w:rPr>
+        <w:t xml:space="preserve">dług mnie nie jest możliwe przetestowanie aplikacji w 100%. Przetestowanie aplikacji w 100% dla mnie oznacza sprawdzenie nie tylko każdego przypadku testowego ale również przetestowanie aplikacji na wszystkich platformach jakie są dostępne. Testowanie takie zajęło by bardzo dużo czasu dlatego często aplikacje są wprowadzane do użytku po wstępnych testach i dalsze problemy są już zgłaszane przez użytkowników dzięki czemu aplikacja się rozwija. Rozwiązywane problemy w ten sposób </w:t>
+      </w:r>
+      <w:r>
+        <w:rPr>
+          <w:rFonts w:ascii="Times New Roman" w:hAnsi="Times New Roman" w:cs="Times New Roman"/>
+          <w:sz w:val="24"/>
+          <w:szCs w:val="24"/>
+        </w:rPr>
+        <w:t>również</w:t>
+      </w:r>
+      <w:r>
+        <w:rPr>
+          <w:rFonts w:ascii="Times New Roman" w:hAnsi="Times New Roman" w:cs="Times New Roman"/>
+          <w:sz w:val="24"/>
+          <w:szCs w:val="24"/>
+        </w:rPr>
+        <w:t xml:space="preserve"> pokazują na ile użytkown</w:t>
+      </w:r>
+      <w:r>
+        <w:rPr>
+          <w:rFonts w:ascii="Times New Roman" w:hAnsi="Times New Roman" w:cs="Times New Roman"/>
+          <w:sz w:val="24"/>
+          <w:szCs w:val="24"/>
+        </w:rPr>
+        <w:t>ikowi aplikacja jest potrzebna.</w:t>
       </w:r>
     </w:p>
     <w:p>
@@ -45,21 +77,244 @@
         <w:jc w:val="both"/>
         <w:rPr>
           <w:rFonts w:ascii="Times New Roman" w:hAnsi="Times New Roman" w:cs="Times New Roman"/>
-          <w:sz w:val="24"/>
-          <w:szCs w:val="24"/>
-        </w:rPr>
-      </w:pPr>
-      <w:r>
-        <w:rPr>
-          <w:rFonts w:ascii="Times New Roman" w:hAnsi="Times New Roman" w:cs="Times New Roman"/>
           <w:b/>
           <w:sz w:val="24"/>
           <w:szCs w:val="24"/>
         </w:rPr>
+      </w:pPr>
+      <w:r>
+        <w:rPr>
+          <w:rFonts w:ascii="Times New Roman" w:hAnsi="Times New Roman" w:cs="Times New Roman"/>
+          <w:b/>
+          <w:sz w:val="24"/>
+          <w:szCs w:val="24"/>
+        </w:rPr>
+        <w:t>Pytanie 2.:</w:t>
+      </w:r>
+    </w:p>
+    <w:p>
+      <w:pPr>
+        <w:jc w:val="both"/>
+        <w:rPr>
+          <w:rFonts w:ascii="Times New Roman" w:hAnsi="Times New Roman" w:cs="Times New Roman"/>
+          <w:sz w:val="24"/>
+          <w:szCs w:val="24"/>
+        </w:rPr>
+      </w:pPr>
+      <w:r>
+        <w:rPr>
+          <w:rFonts w:ascii="Times New Roman" w:hAnsi="Times New Roman" w:cs="Times New Roman"/>
+          <w:sz w:val="24"/>
+          <w:szCs w:val="24"/>
+        </w:rPr>
+        <w:t>Moment kiedy można zakończyć testowanie jest trudny do określenia. Decydują o nim czynniki takie jak:</w:t>
+      </w:r>
+    </w:p>
+    <w:p>
+      <w:pPr>
+        <w:numPr>
+          <w:ilvl w:val="0"/>
+          <w:numId w:val="3"/>
+        </w:numPr>
+        <w:jc w:val="both"/>
+        <w:rPr>
+          <w:rFonts w:ascii="Times New Roman" w:hAnsi="Times New Roman" w:cs="Times New Roman"/>
+          <w:sz w:val="24"/>
+          <w:szCs w:val="24"/>
+        </w:rPr>
+      </w:pPr>
+      <w:r>
+        <w:rPr>
+          <w:rFonts w:ascii="Times New Roman" w:hAnsi="Times New Roman" w:cs="Times New Roman"/>
+          <w:sz w:val="24"/>
+          <w:szCs w:val="24"/>
+        </w:rPr>
+        <w:t>czas (data uruchomienia w środowisku produkcyjnym, data zakończenia testów aplikacji, tzw. deadline)</w:t>
+      </w:r>
+      <w:r>
+        <w:rPr>
+          <w:rFonts w:ascii="Times New Roman" w:hAnsi="Times New Roman" w:cs="Times New Roman"/>
+          <w:sz w:val="24"/>
+          <w:szCs w:val="24"/>
+        </w:rPr>
+        <w:t>,</w:t>
+      </w:r>
+    </w:p>
+    <w:p>
+      <w:pPr>
+        <w:numPr>
+          <w:ilvl w:val="0"/>
+          <w:numId w:val="3"/>
+        </w:numPr>
+        <w:jc w:val="both"/>
+        <w:rPr>
+          <w:rFonts w:ascii="Times New Roman" w:hAnsi="Times New Roman" w:cs="Times New Roman"/>
+          <w:sz w:val="24"/>
+          <w:szCs w:val="24"/>
+        </w:rPr>
+      </w:pPr>
+      <w:r>
+        <w:rPr>
+          <w:rFonts w:ascii="Times New Roman" w:hAnsi="Times New Roman" w:cs="Times New Roman"/>
+          <w:sz w:val="24"/>
+          <w:szCs w:val="24"/>
+        </w:rPr>
+        <w:t>przypadki testowe (test cases) – odpowiedni procent przypadków testowych, których wykonanie nie spowodowało wykrycia błędu</w:t>
+      </w:r>
+      <w:r>
+        <w:rPr>
+          <w:rFonts w:ascii="Times New Roman" w:hAnsi="Times New Roman" w:cs="Times New Roman"/>
+          <w:sz w:val="24"/>
+          <w:szCs w:val="24"/>
+        </w:rPr>
+        <w:t>,</w:t>
+      </w:r>
+    </w:p>
+    <w:p>
+      <w:pPr>
+        <w:numPr>
+          <w:ilvl w:val="0"/>
+          <w:numId w:val="3"/>
+        </w:numPr>
+        <w:jc w:val="both"/>
+        <w:rPr>
+          <w:rFonts w:ascii="Times New Roman" w:hAnsi="Times New Roman" w:cs="Times New Roman"/>
+          <w:sz w:val="24"/>
+          <w:szCs w:val="24"/>
+        </w:rPr>
+      </w:pPr>
+      <w:r>
+        <w:rPr>
+          <w:rFonts w:ascii="Times New Roman" w:hAnsi="Times New Roman" w:cs="Times New Roman"/>
+          <w:sz w:val="24"/>
+          <w:szCs w:val="24"/>
+        </w:rPr>
+        <w:t>wyczerpanie budżetu na testy</w:t>
+      </w:r>
+      <w:r>
+        <w:rPr>
+          <w:rFonts w:ascii="Times New Roman" w:hAnsi="Times New Roman" w:cs="Times New Roman"/>
+          <w:sz w:val="24"/>
+          <w:szCs w:val="24"/>
+        </w:rPr>
+        <w:t>,</w:t>
+      </w:r>
+    </w:p>
+    <w:p>
+      <w:pPr>
+        <w:numPr>
+          <w:ilvl w:val="0"/>
+          <w:numId w:val="3"/>
+        </w:numPr>
+        <w:jc w:val="both"/>
+        <w:rPr>
+          <w:rFonts w:ascii="Times New Roman" w:hAnsi="Times New Roman" w:cs="Times New Roman"/>
+          <w:sz w:val="24"/>
+          <w:szCs w:val="24"/>
+        </w:rPr>
+      </w:pPr>
+      <w:r>
+        <w:rPr>
+          <w:rFonts w:ascii="Times New Roman" w:hAnsi="Times New Roman" w:cs="Times New Roman"/>
+          <w:sz w:val="24"/>
+          <w:szCs w:val="24"/>
+        </w:rPr>
+        <w:t>pokrycie kodu, funkcjonalności, wymagań w założonym zakresie</w:t>
+      </w:r>
+      <w:r>
+        <w:rPr>
+          <w:rFonts w:ascii="Times New Roman" w:hAnsi="Times New Roman" w:cs="Times New Roman"/>
+          <w:sz w:val="24"/>
+          <w:szCs w:val="24"/>
+        </w:rPr>
+        <w:t>,</w:t>
+      </w:r>
+    </w:p>
+    <w:p>
+      <w:pPr>
+        <w:numPr>
+          <w:ilvl w:val="0"/>
+          <w:numId w:val="3"/>
+        </w:numPr>
+        <w:jc w:val="both"/>
+        <w:rPr>
+          <w:rFonts w:ascii="Times New Roman" w:hAnsi="Times New Roman" w:cs="Times New Roman"/>
+          <w:sz w:val="24"/>
+          <w:szCs w:val="24"/>
+        </w:rPr>
+      </w:pPr>
+      <w:r>
+        <w:rPr>
+          <w:rFonts w:ascii="Times New Roman" w:hAnsi="Times New Roman" w:cs="Times New Roman"/>
+          <w:sz w:val="24"/>
+          <w:szCs w:val="24"/>
+        </w:rPr>
+        <w:t>krzywa wykrywania błędów poniżej założonego wcześniej progu</w:t>
+      </w:r>
+      <w:r>
+        <w:rPr>
+          <w:rFonts w:ascii="Times New Roman" w:hAnsi="Times New Roman" w:cs="Times New Roman"/>
+          <w:sz w:val="24"/>
+          <w:szCs w:val="24"/>
+        </w:rPr>
+        <w:t>.</w:t>
+      </w:r>
+    </w:p>
+    <w:p>
+      <w:pPr>
+        <w:jc w:val="both"/>
+        <w:rPr>
+          <w:rFonts w:ascii="Times New Roman" w:hAnsi="Times New Roman" w:cs="Times New Roman"/>
+          <w:sz w:val="24"/>
+          <w:szCs w:val="24"/>
+        </w:rPr>
+      </w:pPr>
+    </w:p>
+    <w:p>
+      <w:pPr>
+        <w:jc w:val="both"/>
+        <w:rPr>
+          <w:rFonts w:ascii="Times New Roman" w:hAnsi="Times New Roman" w:cs="Times New Roman"/>
+          <w:b/>
+          <w:sz w:val="24"/>
+          <w:szCs w:val="24"/>
+        </w:rPr>
+      </w:pPr>
+      <w:r>
+        <w:rPr>
+          <w:rFonts w:ascii="Times New Roman" w:hAnsi="Times New Roman" w:cs="Times New Roman"/>
+          <w:b/>
+          <w:sz w:val="24"/>
+          <w:szCs w:val="24"/>
+        </w:rPr>
         <w:t>Pytanie 3.:</w:t>
       </w:r>
     </w:p>
-    <w:p/>
+    <w:p>
+      <w:pPr>
+        <w:rPr>
+          <w:rFonts w:ascii="Times New Roman" w:hAnsi="Times New Roman" w:cs="Times New Roman"/>
+          <w:sz w:val="24"/>
+          <w:szCs w:val="24"/>
+        </w:rPr>
+      </w:pPr>
+      <w:r>
+        <w:rPr>
+          <w:rFonts w:ascii="Times New Roman" w:hAnsi="Times New Roman" w:cs="Times New Roman"/>
+          <w:sz w:val="24"/>
+          <w:szCs w:val="24"/>
+        </w:rPr>
+        <w:t xml:space="preserve">Problemy napotkane podczas </w:t>
+      </w:r>
+      <w:r>
+        <w:rPr>
+          <w:rFonts w:ascii="Times New Roman" w:hAnsi="Times New Roman" w:cs="Times New Roman"/>
+          <w:sz w:val="24"/>
+          <w:szCs w:val="24"/>
+        </w:rPr>
+        <w:t>testowania aplikacji ukazują błędy jednocześnie mogą podpowiedzieć w jakim kierunku powinna rozwijać się aplikacja.</w:t>
+      </w:r>
+    </w:p>
     <w:sectPr>
       <w:pgSz w:w="11906" w:h="16838"/>
       <w:pgMar w:top="1417" w:right="1417" w:bottom="1417" w:left="1417" w:header="708" w:footer="708" w:gutter="0"/>
@@ -73,6 +328,304 @@
 <file path=word/numbering.xml><?xml version="1.0" encoding="utf-8"?>
 <w:numbering xmlns:ve="http://schemas.openxmlformats.org/markup-compatibility/2006" xmlns:o="urn:schemas-microsoft-com:office:office" xmlns:r="http://schemas.openxmlformats.org/officeDocument/2006/relationships" xmlns:m="http://schemas.openxmlformats.org/officeDocument/2006/math" xmlns:v="urn:schemas-microsoft-com:vml" xmlns:wp="http://schemas.openxmlformats.org/drawingml/2006/wordprocessingDrawing" xmlns:w10="urn:schemas-microsoft-com:office:word" xmlns:w="http://schemas.openxmlformats.org/wordprocessingml/2006/main" xmlns:wne="http://schemas.microsoft.com/office/word/2006/wordml">
   <w:abstractNum w:abstractNumId="0">
+    <w:nsid w:val="368C53B7"/>
+    <w:multiLevelType w:val="multilevel"/>
+    <w:tmpl w:val="D8165D2A"/>
+    <w:lvl w:ilvl="0">
+      <w:start w:val="1"/>
+      <w:numFmt w:val="bullet"/>
+      <w:lvlText w:val=""/>
+      <w:lvlJc w:val="left"/>
+      <w:pPr>
+        <w:tabs>
+          <w:tab w:val="num" w:pos="720"/>
+        </w:tabs>
+        <w:ind w:left="720" w:hanging="360"/>
+      </w:pPr>
+      <w:rPr>
+        <w:rFonts w:ascii="Symbol" w:hAnsi="Symbol" w:hint="default"/>
+        <w:sz w:val="20"/>
+      </w:rPr>
+    </w:lvl>
+    <w:lvl w:ilvl="1" w:tentative="1">
+      <w:start w:val="1"/>
+      <w:numFmt w:val="bullet"/>
+      <w:lvlText w:val="o"/>
+      <w:lvlJc w:val="left"/>
+      <w:pPr>
+        <w:tabs>
+          <w:tab w:val="num" w:pos="1440"/>
+        </w:tabs>
+        <w:ind w:left="1440" w:hanging="360"/>
+      </w:pPr>
+      <w:rPr>
+        <w:rFonts w:ascii="Courier New" w:hAnsi="Courier New" w:hint="default"/>
+        <w:sz w:val="20"/>
+      </w:rPr>
+    </w:lvl>
+    <w:lvl w:ilvl="2" w:tentative="1">
+      <w:start w:val="1"/>
+      <w:numFmt w:val="bullet"/>
+      <w:lvlText w:val=""/>
+      <w:lvlJc w:val="left"/>
+      <w:pPr>
+        <w:tabs>
+          <w:tab w:val="num" w:pos="2160"/>
+        </w:tabs>
+        <w:ind w:left="2160" w:hanging="360"/>
+      </w:pPr>
+      <w:rPr>
+        <w:rFonts w:ascii="Wingdings" w:hAnsi="Wingdings" w:hint="default"/>
+        <w:sz w:val="20"/>
+      </w:rPr>
+    </w:lvl>
+    <w:lvl w:ilvl="3" w:tentative="1">
+      <w:start w:val="1"/>
+      <w:numFmt w:val="bullet"/>
+      <w:lvlText w:val=""/>
+      <w:lvlJc w:val="left"/>
+      <w:pPr>
+        <w:tabs>
+          <w:tab w:val="num" w:pos="2880"/>
+        </w:tabs>
+        <w:ind w:left="2880" w:hanging="360"/>
+      </w:pPr>
+      <w:rPr>
+        <w:rFonts w:ascii="Wingdings" w:hAnsi="Wingdings" w:hint="default"/>
+        <w:sz w:val="20"/>
+      </w:rPr>
+    </w:lvl>
+    <w:lvl w:ilvl="4" w:tentative="1">
+      <w:start w:val="1"/>
+      <w:numFmt w:val="bullet"/>
+      <w:lvlText w:val=""/>
+      <w:lvlJc w:val="left"/>
+      <w:pPr>
+        <w:tabs>
+          <w:tab w:val="num" w:pos="3600"/>
+        </w:tabs>
+        <w:ind w:left="3600" w:hanging="360"/>
+      </w:pPr>
+      <w:rPr>
+        <w:rFonts w:ascii="Wingdings" w:hAnsi="Wingdings" w:hint="default"/>
+        <w:sz w:val="20"/>
+      </w:rPr>
+    </w:lvl>
+    <w:lvl w:ilvl="5" w:tentative="1">
+      <w:start w:val="1"/>
+      <w:numFmt w:val="bullet"/>
+      <w:lvlText w:val=""/>
+      <w:lvlJc w:val="left"/>
+      <w:pPr>
+        <w:tabs>
+          <w:tab w:val="num" w:pos="4320"/>
+        </w:tabs>
+        <w:ind w:left="4320" w:hanging="360"/>
+      </w:pPr>
+      <w:rPr>
+        <w:rFonts w:ascii="Wingdings" w:hAnsi="Wingdings" w:hint="default"/>
+        <w:sz w:val="20"/>
+      </w:rPr>
+    </w:lvl>
+    <w:lvl w:ilvl="6" w:tentative="1">
+      <w:start w:val="1"/>
+      <w:numFmt w:val="bullet"/>
+      <w:lvlText w:val=""/>
+      <w:lvlJc w:val="left"/>
+      <w:pPr>
+        <w:tabs>
+          <w:tab w:val="num" w:pos="5040"/>
+        </w:tabs>
+        <w:ind w:left="5040" w:hanging="360"/>
+      </w:pPr>
+      <w:rPr>
+        <w:rFonts w:ascii="Wingdings" w:hAnsi="Wingdings" w:hint="default"/>
+        <w:sz w:val="20"/>
+      </w:rPr>
+    </w:lvl>
+    <w:lvl w:ilvl="7" w:tentative="1">
+      <w:start w:val="1"/>
+      <w:numFmt w:val="bullet"/>
+      <w:lvlText w:val=""/>
+      <w:lvlJc w:val="left"/>
+      <w:pPr>
+        <w:tabs>
+          <w:tab w:val="num" w:pos="5760"/>
+        </w:tabs>
+        <w:ind w:left="5760" w:hanging="360"/>
+      </w:pPr>
+      <w:rPr>
+        <w:rFonts w:ascii="Wingdings" w:hAnsi="Wingdings" w:hint="default"/>
+        <w:sz w:val="20"/>
+      </w:rPr>
+    </w:lvl>
+    <w:lvl w:ilvl="8" w:tentative="1">
+      <w:start w:val="1"/>
+      <w:numFmt w:val="bullet"/>
+      <w:lvlText w:val=""/>
+      <w:lvlJc w:val="left"/>
+      <w:pPr>
+        <w:tabs>
+          <w:tab w:val="num" w:pos="6480"/>
+        </w:tabs>
+        <w:ind w:left="6480" w:hanging="360"/>
+      </w:pPr>
+      <w:rPr>
+        <w:rFonts w:ascii="Wingdings" w:hAnsi="Wingdings" w:hint="default"/>
+        <w:sz w:val="20"/>
+      </w:rPr>
+    </w:lvl>
+  </w:abstractNum>
+  <w:abstractNum w:abstractNumId="1">
+    <w:nsid w:val="479A2B6A"/>
+    <w:multiLevelType w:val="multilevel"/>
+    <w:tmpl w:val="943C3128"/>
+    <w:lvl w:ilvl="0">
+      <w:start w:val="1"/>
+      <w:numFmt w:val="bullet"/>
+      <w:lvlText w:val=""/>
+      <w:lvlJc w:val="left"/>
+      <w:pPr>
+        <w:tabs>
+          <w:tab w:val="num" w:pos="720"/>
+        </w:tabs>
+        <w:ind w:left="720" w:hanging="360"/>
+      </w:pPr>
+      <w:rPr>
+        <w:rFonts w:ascii="Wingdings" w:hAnsi="Wingdings" w:hint="default"/>
+        <w:sz w:val="20"/>
+      </w:rPr>
+    </w:lvl>
+    <w:lvl w:ilvl="1" w:tentative="1">
+      <w:start w:val="1"/>
+      <w:numFmt w:val="bullet"/>
+      <w:lvlText w:val="o"/>
+      <w:lvlJc w:val="left"/>
+      <w:pPr>
+        <w:tabs>
+          <w:tab w:val="num" w:pos="1440"/>
+        </w:tabs>
+        <w:ind w:left="1440" w:hanging="360"/>
+      </w:pPr>
+      <w:rPr>
+        <w:rFonts w:ascii="Courier New" w:hAnsi="Courier New" w:hint="default"/>
+        <w:sz w:val="20"/>
+      </w:rPr>
+    </w:lvl>
+    <w:lvl w:ilvl="2" w:tentative="1">
+      <w:start w:val="1"/>
+      <w:numFmt w:val="bullet"/>
+      <w:lvlText w:val=""/>
+      <w:lvlJc w:val="left"/>
+      <w:pPr>
+        <w:tabs>
+          <w:tab w:val="num" w:pos="2160"/>
+        </w:tabs>
+        <w:ind w:left="2160" w:hanging="360"/>
+      </w:pPr>
+      <w:rPr>
+        <w:rFonts w:ascii="Wingdings" w:hAnsi="Wingdings" w:hint="default"/>
+        <w:sz w:val="20"/>
+      </w:rPr>
+    </w:lvl>
+    <w:lvl w:ilvl="3" w:tentative="1">
+      <w:start w:val="1"/>
+      <w:numFmt w:val="bullet"/>
+      <w:lvlText w:val=""/>
+      <w:lvlJc w:val="left"/>
+      <w:pPr>
+        <w:tabs>
+          <w:tab w:val="num" w:pos="2880"/>
+        </w:tabs>
+        <w:ind w:left="2880" w:hanging="360"/>
+      </w:pPr>
+      <w:rPr>
+        <w:rFonts w:ascii="Wingdings" w:hAnsi="Wingdings" w:hint="default"/>
+        <w:sz w:val="20"/>
+      </w:rPr>
+    </w:lvl>
+    <w:lvl w:ilvl="4" w:tentative="1">
+      <w:start w:val="1"/>
+      <w:numFmt w:val="bullet"/>
+      <w:lvlText w:val=""/>
+      <w:lvlJc w:val="left"/>
+      <w:pPr>
+        <w:tabs>
+          <w:tab w:val="num" w:pos="3600"/>
+        </w:tabs>
+        <w:ind w:left="3600" w:hanging="360"/>
+      </w:pPr>
+      <w:rPr>
+        <w:rFonts w:ascii="Wingdings" w:hAnsi="Wingdings" w:hint="default"/>
+        <w:sz w:val="20"/>
+      </w:rPr>
+    </w:lvl>
+    <w:lvl w:ilvl="5" w:tentative="1">
+      <w:start w:val="1"/>
+      <w:numFmt w:val="bullet"/>
+      <w:lvlText w:val=""/>
+      <w:lvlJc w:val="left"/>
+      <w:pPr>
+        <w:tabs>
+          <w:tab w:val="num" w:pos="4320"/>
+        </w:tabs>
+        <w:ind w:left="4320" w:hanging="360"/>
+      </w:pPr>
+      <w:rPr>
+        <w:rFonts w:ascii="Wingdings" w:hAnsi="Wingdings" w:hint="default"/>
+        <w:sz w:val="20"/>
+      </w:rPr>
+    </w:lvl>
+    <w:lvl w:ilvl="6" w:tentative="1">
+      <w:start w:val="1"/>
+      <w:numFmt w:val="bullet"/>
+      <w:lvlText w:val=""/>
+      <w:lvlJc w:val="left"/>
+      <w:pPr>
+        <w:tabs>
+          <w:tab w:val="num" w:pos="5040"/>
+        </w:tabs>
+        <w:ind w:left="5040" w:hanging="360"/>
+      </w:pPr>
+      <w:rPr>
+        <w:rFonts w:ascii="Wingdings" w:hAnsi="Wingdings" w:hint="default"/>
+        <w:sz w:val="20"/>
+      </w:rPr>
+    </w:lvl>
+    <w:lvl w:ilvl="7" w:tentative="1">
+      <w:start w:val="1"/>
+      <w:numFmt w:val="bullet"/>
+      <w:lvlText w:val=""/>
+      <w:lvlJc w:val="left"/>
+      <w:pPr>
+        <w:tabs>
+          <w:tab w:val="num" w:pos="5760"/>
+        </w:tabs>
+        <w:ind w:left="5760" w:hanging="360"/>
+      </w:pPr>
+      <w:rPr>
+        <w:rFonts w:ascii="Wingdings" w:hAnsi="Wingdings" w:hint="default"/>
+        <w:sz w:val="20"/>
+      </w:rPr>
+    </w:lvl>
+    <w:lvl w:ilvl="8" w:tentative="1">
+      <w:start w:val="1"/>
+      <w:numFmt w:val="bullet"/>
+      <w:lvlText w:val=""/>
+      <w:lvlJc w:val="left"/>
+      <w:pPr>
+        <w:tabs>
+          <w:tab w:val="num" w:pos="6480"/>
+        </w:tabs>
+        <w:ind w:left="6480" w:hanging="360"/>
+      </w:pPr>
+      <w:rPr>
+        <w:rFonts w:ascii="Wingdings" w:hAnsi="Wingdings" w:hint="default"/>
+        <w:sz w:val="20"/>
+      </w:rPr>
+    </w:lvl>
+  </w:abstractNum>
+  <w:abstractNum w:abstractNumId="2">
     <w:nsid w:val="6CDD19CE"/>
     <w:multiLevelType w:val="hybridMultilevel"/>
     <w:tmpl w:val="43384804"/>
@@ -159,7 +712,13 @@
     </w:lvl>
   </w:abstractNum>
   <w:num w:numId="1">
+    <w:abstractNumId w:val="2"/>
+  </w:num>
+  <w:num w:numId="2">
     <w:abstractNumId w:val="0"/>
+  </w:num>
+  <w:num w:numId="3">
+    <w:abstractNumId w:val="1"/>
   </w:num>
 </w:numbering>
 </file>
@@ -334,7 +893,6 @@
   <w:style w:type="character" w:default="1" w:styleId="Domylnaczcionkaakapitu">
     <w:name w:val="Default Paragraph Font"/>
     <w:uiPriority w:val="1"/>
-    <w:semiHidden/>
     <w:unhideWhenUsed/>
   </w:style>
   <w:style w:type="table" w:default="1" w:styleId="Standardowy">

</xml_diff>